<commit_message>
Added example to brief
</commit_message>
<xml_diff>
--- a/Data Processing Brief.docx
+++ b/Data Processing Brief.docx
@@ -65,7 +65,28 @@
           <w:sz w:val="20"/>
           <w:szCs w:val="20"/>
         </w:rPr>
-        <w:t>The mission is to write a piece of Python code to “bucket” the data given into according to the specification below.</w:t>
+        <w:t>The mission is to write a</w:t>
+      </w:r>
+      <w:r>
+        <w:rPr>
+          <w:sz w:val="20"/>
+          <w:szCs w:val="20"/>
+        </w:rPr>
+        <w:t xml:space="preserve"> Python </w:t>
+      </w:r>
+      <w:r>
+        <w:rPr>
+          <w:sz w:val="20"/>
+          <w:szCs w:val="20"/>
+        </w:rPr>
+        <w:t>script</w:t>
+      </w:r>
+      <w:r>
+        <w:rPr>
+          <w:sz w:val="20"/>
+          <w:szCs w:val="20"/>
+        </w:rPr>
+        <w:t xml:space="preserve"> to “bucket” the data given into according to the specification below.</w:t>
       </w:r>
       <w:r>
         <w:rPr>
@@ -73,6 +94,13 @@
           <w:szCs w:val="20"/>
         </w:rPr>
         <w:t xml:space="preserve"> There will be sufficient test data available to validate the code, and we want access to well structured and well-commented code (no need to send the processed test data back).</w:t>
+      </w:r>
+      <w:r>
+        <w:rPr>
+          <w:sz w:val="20"/>
+          <w:szCs w:val="20"/>
+        </w:rPr>
+        <w:t xml:space="preserve"> This is to execute a million rows of data on a currently available Apple MacBook Pro (with 8GB RAM) within 10 minutes.</w:t>
       </w:r>
     </w:p>
     <w:p>
@@ -146,6 +174,7 @@
         <w:t xml:space="preserve">, a1 a2 a3 … </w:t>
       </w:r>
       <w:proofErr w:type="spellStart"/>
+      <w:proofErr w:type="gramStart"/>
       <w:r>
         <w:rPr>
           <w:rFonts w:ascii="MS Reference Sans Serif" w:hAnsi="MS Reference Sans Serif" w:cs="Menlo Regular"/>
@@ -165,9 +194,8 @@
           <w:szCs w:val="20"/>
           <w:highlight w:val="yellow"/>
         </w:rPr>
-        <w:t xml:space="preserve">, b1 b2 b3 </w:t>
-      </w:r>
-      <w:proofErr w:type="spellStart"/>
+        <w:t xml:space="preserve"> </w:t>
+      </w:r>
       <w:r>
         <w:rPr>
           <w:rFonts w:ascii="MS Reference Sans Serif" w:hAnsi="MS Reference Sans Serif" w:cs="Menlo Regular"/>
@@ -176,6 +204,28 @@
           <w:szCs w:val="20"/>
           <w:highlight w:val="yellow"/>
         </w:rPr>
+        <w:t>,</w:t>
+      </w:r>
+      <w:proofErr w:type="gramEnd"/>
+      <w:r>
+        <w:rPr>
+          <w:rFonts w:ascii="MS Reference Sans Serif" w:hAnsi="MS Reference Sans Serif" w:cs="Menlo Regular"/>
+          <w:b/>
+          <w:sz w:val="20"/>
+          <w:szCs w:val="20"/>
+          <w:highlight w:val="yellow"/>
+        </w:rPr>
+        <w:t xml:space="preserve"> b1 b2 b3 </w:t>
+      </w:r>
+      <w:proofErr w:type="spellStart"/>
+      <w:r>
+        <w:rPr>
+          <w:rFonts w:ascii="MS Reference Sans Serif" w:hAnsi="MS Reference Sans Serif" w:cs="Menlo Regular"/>
+          <w:b/>
+          <w:sz w:val="20"/>
+          <w:szCs w:val="20"/>
+          <w:highlight w:val="yellow"/>
+        </w:rPr>
         <w:t>bX</w:t>
       </w:r>
       <w:proofErr w:type="spellEnd"/>
@@ -254,6 +304,28 @@
           <w:szCs w:val="20"/>
         </w:rPr>
       </w:pPr>
+      <w:r>
+        <w:rPr>
+          <w:sz w:val="20"/>
+          <w:szCs w:val="20"/>
+        </w:rPr>
+        <w:t>(This is the format we are given the data in, slightly odd I know but it’s where we’re starting from</w:t>
+      </w:r>
+      <w:r>
+        <w:rPr>
+          <w:sz w:val="20"/>
+          <w:szCs w:val="20"/>
+        </w:rPr>
+        <w:t>. Notice the rows are note ordered, but we want to preserver the IDs)</w:t>
+      </w:r>
+    </w:p>
+    <w:p>
+      <w:pPr>
+        <w:rPr>
+          <w:sz w:val="20"/>
+          <w:szCs w:val="20"/>
+        </w:rPr>
+      </w:pPr>
     </w:p>
     <w:p>
       <w:pPr>
@@ -360,6 +432,13 @@
           <w:sz w:val="20"/>
           <w:szCs w:val="20"/>
         </w:rPr>
+        <w:t xml:space="preserve">If this isn’t the case please write error details to a text file, and continue. </w:t>
+      </w:r>
+      <w:r>
+        <w:rPr>
+          <w:sz w:val="20"/>
+          <w:szCs w:val="20"/>
+        </w:rPr>
         <w:t>There</w:t>
       </w:r>
       <w:r>
@@ -406,15 +485,31 @@
           <w:sz w:val="20"/>
           <w:szCs w:val="20"/>
         </w:rPr>
-        <w:t xml:space="preserve">The values of each item are whole numbers including 0, typically of the order </w:t>
-      </w:r>
+        <w:t>The values of each item are whole numbers including 0, typically of the order</w:t>
+      </w:r>
+      <w:r>
+        <w:rPr>
+          <w:sz w:val="20"/>
+          <w:szCs w:val="20"/>
+        </w:rPr>
+        <w:t xml:space="preserve"> </w:t>
+      </w:r>
+    </w:p>
+    <w:p>
+      <w:pPr>
+        <w:rPr>
+          <w:sz w:val="20"/>
+          <w:szCs w:val="20"/>
+        </w:rPr>
+      </w:pPr>
       <w:r>
         <w:rPr>
           <w:rFonts w:ascii="MS Reference Sans Serif" w:hAnsi="MS Reference Sans Serif"/>
           <w:sz w:val="20"/>
           <w:szCs w:val="20"/>
-        </w:rPr>
-        <w:t>-</w:t>
+          <w:highlight w:val="yellow"/>
+        </w:rPr>
+        <w:t>-1</w:t>
       </w:r>
       <w:r>
         <w:rPr>
@@ -423,7 +518,7 @@
           <w:szCs w:val="20"/>
           <w:highlight w:val="yellow"/>
         </w:rPr>
-        <w:t>100,000ish &lt; X &lt; 100,000ish</w:t>
+        <w:t>00,000ish &lt; X &lt; 100,000ish</w:t>
       </w:r>
     </w:p>
     <w:p>
@@ -616,7 +711,39 @@
           <w:sz w:val="20"/>
           <w:szCs w:val="20"/>
         </w:rPr>
-        <w:t>We want to be able to vary this number from 10 to 100</w:t>
+        <w:t xml:space="preserve">We want to be able to vary this number from </w:t>
+      </w:r>
+      <w:r>
+        <w:rPr>
+          <w:b/>
+          <w:sz w:val="20"/>
+          <w:szCs w:val="20"/>
+        </w:rPr>
+        <w:t>G=</w:t>
+      </w:r>
+      <w:r>
+        <w:rPr>
+          <w:b/>
+          <w:sz w:val="20"/>
+          <w:szCs w:val="20"/>
+        </w:rPr>
+        <w:t xml:space="preserve">10 to </w:t>
+      </w:r>
+      <w:r>
+        <w:rPr>
+          <w:b/>
+          <w:sz w:val="20"/>
+          <w:szCs w:val="20"/>
+        </w:rPr>
+        <w:t>G=</w:t>
+      </w:r>
+      <w:r>
+        <w:rPr>
+          <w:b/>
+          <w:sz w:val="20"/>
+          <w:szCs w:val="20"/>
+        </w:rPr>
+        <w:t>100</w:t>
       </w:r>
       <w:r>
         <w:rPr>
@@ -624,6 +751,13 @@
           <w:szCs w:val="20"/>
         </w:rPr>
         <w:t xml:space="preserve"> (producing grids with between 10x10=100 and 100x100=10,000 squares)</w:t>
+      </w:r>
+      <w:r>
+        <w:rPr>
+          <w:sz w:val="20"/>
+          <w:szCs w:val="20"/>
+        </w:rPr>
+        <w:t>. Again this grid side-length (G) can be a parameter in the code.</w:t>
       </w:r>
     </w:p>
     <w:p>
@@ -876,14 +1010,7 @@
           <w:sz w:val="20"/>
           <w:szCs w:val="20"/>
         </w:rPr>
-        <w:t xml:space="preserve">data points in that square) to </w:t>
-      </w:r>
-      <w:r>
-        <w:rPr>
-          <w:sz w:val="20"/>
-          <w:szCs w:val="20"/>
-        </w:rPr>
-        <w:t>1.000…0</w:t>
+        <w:t>data points in that square) to 1.000…0</w:t>
       </w:r>
       <w:r>
         <w:rPr>
@@ -1048,6 +1175,7 @@
     <w:p>
       <w:pPr>
         <w:rPr>
+          <w:rStyle w:val="Hyperlink"/>
           <w:sz w:val="20"/>
           <w:szCs w:val="20"/>
         </w:rPr>
@@ -1069,12 +1197,754 @@
           <w:t>kaggle@bentristem.com</w:t>
         </w:r>
       </w:hyperlink>
+    </w:p>
+    <w:p>
+      <w:pPr>
+        <w:rPr>
+          <w:rStyle w:val="Hyperlink"/>
+          <w:sz w:val="20"/>
+          <w:szCs w:val="20"/>
+        </w:rPr>
+      </w:pPr>
+    </w:p>
+    <w:p>
+      <w:pPr>
+        <w:pStyle w:val="Heading2"/>
+      </w:pPr>
+      <w:r>
+        <w:lastRenderedPageBreak/>
+        <w:t>Trivial Test Example</w:t>
+      </w:r>
+    </w:p>
+    <w:p>
+      <w:pPr>
+        <w:pStyle w:val="Heading3"/>
+      </w:pPr>
+      <w:r>
+        <w:t>Input data</w:t>
+      </w:r>
+    </w:p>
+    <w:p>
+      <w:pPr>
+        <w:rPr>
+          <w:rFonts w:ascii="MS Reference Sans Serif" w:hAnsi="MS Reference Sans Serif"/>
+          <w:sz w:val="20"/>
+          <w:szCs w:val="20"/>
+        </w:rPr>
+      </w:pPr>
+      <w:r>
+        <w:rPr>
+          <w:rFonts w:ascii="MS Reference Sans Serif" w:hAnsi="MS Reference Sans Serif"/>
+          <w:sz w:val="20"/>
+          <w:szCs w:val="20"/>
+        </w:rPr>
+        <w:t>Row12</w:t>
+      </w:r>
+      <w:r>
+        <w:rPr>
+          <w:rFonts w:ascii="MS Reference Sans Serif" w:hAnsi="MS Reference Sans Serif"/>
+          <w:sz w:val="20"/>
+          <w:szCs w:val="20"/>
+        </w:rPr>
+        <w:t>, -16399 31440 -36640 16722 -41250, -28126</w:t>
+      </w:r>
+      <w:r>
+        <w:rPr>
+          <w:rFonts w:ascii="MS Reference Sans Serif" w:hAnsi="MS Reference Sans Serif"/>
+          <w:sz w:val="20"/>
+          <w:szCs w:val="20"/>
+        </w:rPr>
+        <w:t xml:space="preserve"> </w:t>
+      </w:r>
+      <w:r>
+        <w:rPr>
+          <w:rFonts w:ascii="MS Reference Sans Serif" w:hAnsi="MS Reference Sans Serif"/>
+          <w:sz w:val="20"/>
+          <w:szCs w:val="20"/>
+        </w:rPr>
+        <w:t>-43687</w:t>
+      </w:r>
+      <w:r>
+        <w:rPr>
+          <w:rFonts w:ascii="MS Reference Sans Serif" w:hAnsi="MS Reference Sans Serif"/>
+          <w:sz w:val="20"/>
+          <w:szCs w:val="20"/>
+        </w:rPr>
+        <w:t xml:space="preserve"> </w:t>
+      </w:r>
+      <w:r>
+        <w:rPr>
+          <w:rFonts w:ascii="MS Reference Sans Serif" w:hAnsi="MS Reference Sans Serif"/>
+          <w:sz w:val="20"/>
+          <w:szCs w:val="20"/>
+        </w:rPr>
+        <w:t>11355</w:t>
+      </w:r>
+      <w:r>
+        <w:rPr>
+          <w:rFonts w:ascii="MS Reference Sans Serif" w:hAnsi="MS Reference Sans Serif"/>
+          <w:sz w:val="20"/>
+          <w:szCs w:val="20"/>
+        </w:rPr>
+        <w:t xml:space="preserve"> </w:t>
+      </w:r>
+      <w:r>
+        <w:rPr>
+          <w:rFonts w:ascii="MS Reference Sans Serif" w:hAnsi="MS Reference Sans Serif"/>
+          <w:sz w:val="20"/>
+          <w:szCs w:val="20"/>
+        </w:rPr>
+        <w:t>29562</w:t>
+      </w:r>
+      <w:r>
+        <w:rPr>
+          <w:rFonts w:ascii="MS Reference Sans Serif" w:hAnsi="MS Reference Sans Serif"/>
+          <w:sz w:val="20"/>
+          <w:szCs w:val="20"/>
+        </w:rPr>
+        <w:t xml:space="preserve"> </w:t>
+      </w:r>
+      <w:r>
+        <w:rPr>
+          <w:rFonts w:ascii="MS Reference Sans Serif" w:hAnsi="MS Reference Sans Serif"/>
+          <w:sz w:val="20"/>
+          <w:szCs w:val="20"/>
+        </w:rPr>
+        <w:t>-32224</w:t>
+      </w:r>
+    </w:p>
+    <w:p>
+      <w:pPr>
+        <w:pStyle w:val="Heading3"/>
+      </w:pPr>
+      <w:r>
+        <w:t>Output data</w:t>
+      </w:r>
+    </w:p>
+    <w:p>
+      <w:r>
+        <w:t xml:space="preserve">Row12, 0 </w:t>
+      </w:r>
+      <w:proofErr w:type="spellStart"/>
+      <w:r>
+        <w:t>0</w:t>
+      </w:r>
+      <w:proofErr w:type="spellEnd"/>
+      <w:r>
+        <w:t xml:space="preserve"> </w:t>
+      </w:r>
+      <w:proofErr w:type="spellStart"/>
+      <w:r>
+        <w:t>0</w:t>
+      </w:r>
+      <w:proofErr w:type="spellEnd"/>
+      <w:r>
+        <w:t xml:space="preserve"> </w:t>
+      </w:r>
+      <w:proofErr w:type="spellStart"/>
+      <w:r>
+        <w:t>0</w:t>
+      </w:r>
+      <w:proofErr w:type="spellEnd"/>
+      <w:r>
+        <w:t xml:space="preserve"> </w:t>
+      </w:r>
+      <w:proofErr w:type="spellStart"/>
+      <w:r>
+        <w:t>0</w:t>
+      </w:r>
+      <w:proofErr w:type="spellEnd"/>
+      <w:r>
+        <w:t xml:space="preserve"> </w:t>
+      </w:r>
+      <w:proofErr w:type="spellStart"/>
+      <w:r>
+        <w:t>0</w:t>
+      </w:r>
+      <w:proofErr w:type="spellEnd"/>
+      <w:r>
+        <w:t xml:space="preserve"> </w:t>
+      </w:r>
+      <w:proofErr w:type="spellStart"/>
+      <w:r>
+        <w:t>0</w:t>
+      </w:r>
+      <w:proofErr w:type="spellEnd"/>
+      <w:r>
+        <w:t xml:space="preserve"> </w:t>
+      </w:r>
+      <w:proofErr w:type="spellStart"/>
+      <w:r>
+        <w:t>0</w:t>
+      </w:r>
+      <w:proofErr w:type="spellEnd"/>
+      <w:r>
+        <w:t xml:space="preserve"> </w:t>
+      </w:r>
+      <w:proofErr w:type="spellStart"/>
+      <w:r>
+        <w:t>0</w:t>
+      </w:r>
+      <w:proofErr w:type="spellEnd"/>
+      <w:r>
+        <w:t xml:space="preserve"> </w:t>
+      </w:r>
+      <w:proofErr w:type="spellStart"/>
+      <w:r>
+        <w:t>0</w:t>
+      </w:r>
+      <w:proofErr w:type="spellEnd"/>
+      <w:r>
+        <w:t xml:space="preserve"> </w:t>
+      </w:r>
+      <w:proofErr w:type="spellStart"/>
+      <w:r>
+        <w:t>0</w:t>
+      </w:r>
+      <w:proofErr w:type="spellEnd"/>
+      <w:r>
+        <w:t xml:space="preserve"> </w:t>
+      </w:r>
+      <w:proofErr w:type="spellStart"/>
+      <w:r>
+        <w:t>0</w:t>
+      </w:r>
+      <w:proofErr w:type="spellEnd"/>
+      <w:r>
+        <w:t xml:space="preserve"> </w:t>
+      </w:r>
+      <w:proofErr w:type="spellStart"/>
+      <w:r>
+        <w:t>0</w:t>
+      </w:r>
+      <w:proofErr w:type="spellEnd"/>
+      <w:r>
+        <w:t xml:space="preserve"> </w:t>
+      </w:r>
+      <w:proofErr w:type="spellStart"/>
+      <w:r>
+        <w:t>0</w:t>
+      </w:r>
+      <w:proofErr w:type="spellEnd"/>
+      <w:r>
+        <w:t xml:space="preserve"> </w:t>
+      </w:r>
+      <w:proofErr w:type="spellStart"/>
+      <w:r>
+        <w:t>0</w:t>
+      </w:r>
+      <w:proofErr w:type="spellEnd"/>
+      <w:r>
+        <w:t xml:space="preserve"> 0.20etc </w:t>
+      </w:r>
+      <w:proofErr w:type="spellStart"/>
+      <w:r>
+        <w:t>0</w:t>
+      </w:r>
+      <w:proofErr w:type="spellEnd"/>
+      <w:r>
+        <w:t xml:space="preserve"> </w:t>
+      </w:r>
+      <w:proofErr w:type="spellStart"/>
+      <w:r>
+        <w:t>0</w:t>
+      </w:r>
+      <w:proofErr w:type="spellEnd"/>
+      <w:r>
+        <w:t xml:space="preserve"> </w:t>
+      </w:r>
+      <w:proofErr w:type="spellStart"/>
+      <w:r>
+        <w:t>0</w:t>
+      </w:r>
+      <w:proofErr w:type="spellEnd"/>
+      <w:r>
+        <w:t xml:space="preserve"> 0.20etc 0 </w:t>
+      </w:r>
+      <w:proofErr w:type="spellStart"/>
+      <w:r>
+        <w:t>0</w:t>
+      </w:r>
+      <w:proofErr w:type="spellEnd"/>
+      <w:r>
+        <w:t xml:space="preserve"> </w:t>
+      </w:r>
+      <w:proofErr w:type="spellStart"/>
+      <w:r>
+        <w:t>0</w:t>
+      </w:r>
+      <w:proofErr w:type="spellEnd"/>
+      <w:r>
+        <w:t xml:space="preserve"> </w:t>
+      </w:r>
+      <w:proofErr w:type="spellStart"/>
+      <w:r>
+        <w:t>0</w:t>
+      </w:r>
+      <w:proofErr w:type="spellEnd"/>
+      <w:r>
+        <w:t xml:space="preserve"> </w:t>
+      </w:r>
+      <w:proofErr w:type="spellStart"/>
+      <w:r>
+        <w:t>0</w:t>
+      </w:r>
+      <w:proofErr w:type="spellEnd"/>
+      <w:r>
+        <w:t xml:space="preserve"> </w:t>
+      </w:r>
+      <w:proofErr w:type="spellStart"/>
+      <w:r>
+        <w:t>0</w:t>
+      </w:r>
+      <w:proofErr w:type="spellEnd"/>
+      <w:r>
+        <w:t xml:space="preserve"> </w:t>
+      </w:r>
+      <w:proofErr w:type="spellStart"/>
+      <w:r>
+        <w:t>0</w:t>
+      </w:r>
+      <w:proofErr w:type="spellEnd"/>
+      <w:r>
+        <w:t xml:space="preserve"> </w:t>
+      </w:r>
+      <w:proofErr w:type="spellStart"/>
+      <w:r>
+        <w:t>0</w:t>
+      </w:r>
+      <w:proofErr w:type="spellEnd"/>
+      <w:r>
+        <w:t xml:space="preserve"> </w:t>
+      </w:r>
+      <w:proofErr w:type="spellStart"/>
+      <w:r>
+        <w:t>0</w:t>
+      </w:r>
+      <w:proofErr w:type="spellEnd"/>
+      <w:r>
+        <w:t xml:space="preserve"> </w:t>
+      </w:r>
+      <w:proofErr w:type="spellStart"/>
+      <w:r>
+        <w:t>0</w:t>
+      </w:r>
+      <w:proofErr w:type="spellEnd"/>
+      <w:r>
+        <w:t xml:space="preserve"> </w:t>
+      </w:r>
+      <w:proofErr w:type="spellStart"/>
+      <w:r>
+        <w:t>0</w:t>
+      </w:r>
+      <w:proofErr w:type="spellEnd"/>
+      <w:r>
+        <w:t xml:space="preserve"> </w:t>
+      </w:r>
+      <w:proofErr w:type="spellStart"/>
+      <w:r>
+        <w:t>0</w:t>
+      </w:r>
+      <w:proofErr w:type="spellEnd"/>
+      <w:r>
+        <w:t xml:space="preserve"> </w:t>
+      </w:r>
+      <w:proofErr w:type="spellStart"/>
+      <w:r>
+        <w:t>0</w:t>
+      </w:r>
+      <w:proofErr w:type="spellEnd"/>
+      <w:r>
+        <w:t xml:space="preserve"> </w:t>
+      </w:r>
+      <w:proofErr w:type="spellStart"/>
+      <w:r>
+        <w:t>0</w:t>
+      </w:r>
+      <w:proofErr w:type="spellEnd"/>
+      <w:r>
+        <w:t xml:space="preserve"> </w:t>
+      </w:r>
+      <w:proofErr w:type="spellStart"/>
+      <w:r>
+        <w:t>0</w:t>
+      </w:r>
+      <w:proofErr w:type="spellEnd"/>
+      <w:r>
+        <w:t xml:space="preserve"> </w:t>
+      </w:r>
+      <w:proofErr w:type="spellStart"/>
+      <w:r>
+        <w:t>0</w:t>
+      </w:r>
+      <w:proofErr w:type="spellEnd"/>
+      <w:r>
+        <w:t xml:space="preserve"> </w:t>
+      </w:r>
+      <w:proofErr w:type="spellStart"/>
+      <w:r>
+        <w:t>0</w:t>
+      </w:r>
+      <w:proofErr w:type="spellEnd"/>
+      <w:r>
+        <w:t xml:space="preserve"> </w:t>
+      </w:r>
+      <w:proofErr w:type="spellStart"/>
+      <w:r>
+        <w:t>0</w:t>
+      </w:r>
+      <w:proofErr w:type="spellEnd"/>
+      <w:r>
+        <w:t xml:space="preserve"> </w:t>
+      </w:r>
+      <w:proofErr w:type="spellStart"/>
+      <w:r>
+        <w:t>0</w:t>
+      </w:r>
+      <w:proofErr w:type="spellEnd"/>
+      <w:r>
+        <w:t xml:space="preserve"> </w:t>
+      </w:r>
+      <w:proofErr w:type="spellStart"/>
+      <w:r>
+        <w:t>0</w:t>
+      </w:r>
+      <w:proofErr w:type="spellEnd"/>
+      <w:r>
+        <w:t xml:space="preserve"> </w:t>
+      </w:r>
+      <w:proofErr w:type="spellStart"/>
+      <w:r>
+        <w:t>0</w:t>
+      </w:r>
+      <w:proofErr w:type="spellEnd"/>
+      <w:r>
+        <w:t xml:space="preserve"> </w:t>
+      </w:r>
+      <w:proofErr w:type="spellStart"/>
+      <w:r>
+        <w:t>0</w:t>
+      </w:r>
+      <w:proofErr w:type="spellEnd"/>
+      <w:r>
+        <w:t xml:space="preserve"> </w:t>
+      </w:r>
+      <w:proofErr w:type="spellStart"/>
+      <w:r>
+        <w:t>0</w:t>
+      </w:r>
+      <w:proofErr w:type="spellEnd"/>
+      <w:r>
+        <w:t xml:space="preserve"> </w:t>
+      </w:r>
+      <w:proofErr w:type="spellStart"/>
+      <w:r>
+        <w:t>0</w:t>
+      </w:r>
+      <w:proofErr w:type="spellEnd"/>
+      <w:r>
+        <w:t xml:space="preserve"> </w:t>
+      </w:r>
+      <w:proofErr w:type="spellStart"/>
+      <w:r>
+        <w:t>0</w:t>
+      </w:r>
+      <w:proofErr w:type="spellEnd"/>
+      <w:r>
+        <w:t xml:space="preserve"> </w:t>
+      </w:r>
+      <w:proofErr w:type="spellStart"/>
+      <w:r>
+        <w:t>0</w:t>
+      </w:r>
+      <w:proofErr w:type="spellEnd"/>
+      <w:r>
+        <w:t xml:space="preserve"> </w:t>
+      </w:r>
+      <w:proofErr w:type="spellStart"/>
+      <w:r>
+        <w:t>0</w:t>
+      </w:r>
+      <w:proofErr w:type="spellEnd"/>
+      <w:r>
+        <w:t xml:space="preserve"> </w:t>
+      </w:r>
+      <w:proofErr w:type="spellStart"/>
+      <w:r>
+        <w:t>0</w:t>
+      </w:r>
+      <w:proofErr w:type="spellEnd"/>
+      <w:r>
+        <w:t xml:space="preserve"> </w:t>
+      </w:r>
+      <w:proofErr w:type="spellStart"/>
+      <w:r>
+        <w:t>0</w:t>
+      </w:r>
+      <w:proofErr w:type="spellEnd"/>
+      <w:r>
+        <w:t xml:space="preserve"> </w:t>
+      </w:r>
+      <w:proofErr w:type="spellStart"/>
+      <w:r>
+        <w:t>0</w:t>
+      </w:r>
+      <w:proofErr w:type="spellEnd"/>
+      <w:r>
+        <w:t xml:space="preserve"> </w:t>
+      </w:r>
+      <w:proofErr w:type="spellStart"/>
+      <w:r>
+        <w:t>0</w:t>
+      </w:r>
+      <w:proofErr w:type="spellEnd"/>
+      <w:r>
+        <w:t xml:space="preserve"> </w:t>
+      </w:r>
+      <w:proofErr w:type="spellStart"/>
+      <w:r>
+        <w:t>0</w:t>
+      </w:r>
+      <w:proofErr w:type="spellEnd"/>
+      <w:r>
+        <w:t xml:space="preserve"> </w:t>
+      </w:r>
+      <w:proofErr w:type="spellStart"/>
+      <w:r>
+        <w:t>0</w:t>
+      </w:r>
+      <w:proofErr w:type="spellEnd"/>
+      <w:r>
+        <w:t xml:space="preserve"> </w:t>
+      </w:r>
+      <w:proofErr w:type="spellStart"/>
+      <w:r>
+        <w:t>0</w:t>
+      </w:r>
+      <w:proofErr w:type="spellEnd"/>
+      <w:r>
+        <w:t xml:space="preserve"> </w:t>
+      </w:r>
+      <w:proofErr w:type="spellStart"/>
+      <w:r>
+        <w:t>0</w:t>
+      </w:r>
+      <w:proofErr w:type="spellEnd"/>
+      <w:r>
+        <w:t xml:space="preserve"> </w:t>
+      </w:r>
+      <w:proofErr w:type="spellStart"/>
+      <w:r>
+        <w:t>0</w:t>
+      </w:r>
+      <w:proofErr w:type="spellEnd"/>
+      <w:r>
+        <w:t xml:space="preserve"> </w:t>
+      </w:r>
+      <w:proofErr w:type="spellStart"/>
+      <w:r>
+        <w:t>0</w:t>
+      </w:r>
+      <w:proofErr w:type="spellEnd"/>
+      <w:r>
+        <w:t xml:space="preserve"> </w:t>
+      </w:r>
+      <w:proofErr w:type="spellStart"/>
+      <w:r>
+        <w:t>0</w:t>
+      </w:r>
+      <w:proofErr w:type="spellEnd"/>
+      <w:r>
+        <w:t xml:space="preserve"> 0.20etc 0 </w:t>
+      </w:r>
+      <w:proofErr w:type="spellStart"/>
+      <w:r>
+        <w:t>0</w:t>
+      </w:r>
+      <w:proofErr w:type="spellEnd"/>
+      <w:r>
+        <w:t xml:space="preserve"> </w:t>
+      </w:r>
+      <w:proofErr w:type="spellStart"/>
+      <w:r>
+        <w:t>0</w:t>
+      </w:r>
+      <w:proofErr w:type="spellEnd"/>
+      <w:r>
+        <w:t xml:space="preserve"> </w:t>
+      </w:r>
+      <w:proofErr w:type="spellStart"/>
+      <w:r>
+        <w:t>0</w:t>
+      </w:r>
+      <w:proofErr w:type="spellEnd"/>
+      <w:r>
+        <w:t xml:space="preserve"> </w:t>
+      </w:r>
+      <w:proofErr w:type="spellStart"/>
+      <w:r>
+        <w:t>0</w:t>
+      </w:r>
+      <w:proofErr w:type="spellEnd"/>
+      <w:r>
+        <w:t xml:space="preserve"> 0.20etc 0 </w:t>
+      </w:r>
+      <w:proofErr w:type="spellStart"/>
+      <w:r>
+        <w:t>0</w:t>
+      </w:r>
+      <w:proofErr w:type="spellEnd"/>
+      <w:r>
+        <w:t xml:space="preserve"> </w:t>
+      </w:r>
+      <w:proofErr w:type="spellStart"/>
+      <w:r>
+        <w:t>0</w:t>
+      </w:r>
+      <w:proofErr w:type="spellEnd"/>
+      <w:r>
+        <w:t xml:space="preserve"> </w:t>
+      </w:r>
+      <w:proofErr w:type="spellStart"/>
+      <w:r>
+        <w:t>0</w:t>
+      </w:r>
+      <w:proofErr w:type="spellEnd"/>
+      <w:r>
+        <w:t xml:space="preserve"> </w:t>
+      </w:r>
+      <w:proofErr w:type="spellStart"/>
+      <w:r>
+        <w:t>0</w:t>
+      </w:r>
+      <w:proofErr w:type="spellEnd"/>
+      <w:r>
+        <w:t xml:space="preserve"> </w:t>
+      </w:r>
+      <w:proofErr w:type="spellStart"/>
+      <w:r>
+        <w:t>0</w:t>
+      </w:r>
+      <w:proofErr w:type="spellEnd"/>
+      <w:r>
+        <w:t xml:space="preserve"> </w:t>
+      </w:r>
+      <w:proofErr w:type="spellStart"/>
+      <w:r>
+        <w:t>0</w:t>
+      </w:r>
+      <w:proofErr w:type="spellEnd"/>
+      <w:r>
+        <w:t xml:space="preserve"> </w:t>
+      </w:r>
+      <w:proofErr w:type="spellStart"/>
+      <w:r>
+        <w:t>0</w:t>
+      </w:r>
+      <w:proofErr w:type="spellEnd"/>
+      <w:r>
+        <w:t xml:space="preserve"> </w:t>
+      </w:r>
+      <w:proofErr w:type="spellStart"/>
+      <w:r>
+        <w:t>0</w:t>
+      </w:r>
+      <w:proofErr w:type="spellEnd"/>
+      <w:r>
+        <w:t xml:space="preserve"> </w:t>
+      </w:r>
+      <w:proofErr w:type="spellStart"/>
+      <w:r>
+        <w:t>0</w:t>
+      </w:r>
+      <w:proofErr w:type="spellEnd"/>
+      <w:r>
+        <w:t xml:space="preserve"> </w:t>
+      </w:r>
+      <w:proofErr w:type="spellStart"/>
+      <w:r>
+        <w:t>0</w:t>
+      </w:r>
+      <w:proofErr w:type="spellEnd"/>
+      <w:r>
+        <w:t xml:space="preserve"> </w:t>
+      </w:r>
+      <w:proofErr w:type="spellStart"/>
+      <w:r>
+        <w:t>0</w:t>
+      </w:r>
+      <w:proofErr w:type="spellEnd"/>
+      <w:r>
+        <w:t xml:space="preserve"> </w:t>
+      </w:r>
+      <w:proofErr w:type="spellStart"/>
+      <w:r>
+        <w:t>0</w:t>
+      </w:r>
+      <w:proofErr w:type="spellEnd"/>
+      <w:r>
+        <w:t xml:space="preserve"> </w:t>
+      </w:r>
+      <w:proofErr w:type="spellStart"/>
+      <w:r>
+        <w:t>0</w:t>
+      </w:r>
+      <w:proofErr w:type="spellEnd"/>
+      <w:r>
+        <w:t xml:space="preserve"> </w:t>
+      </w:r>
+      <w:proofErr w:type="spellStart"/>
+      <w:r>
+        <w:t>0</w:t>
+      </w:r>
+      <w:proofErr w:type="spellEnd"/>
+      <w:r>
+        <w:t xml:space="preserve"> </w:t>
+      </w:r>
+      <w:proofErr w:type="spellStart"/>
+      <w:r>
+        <w:t>0</w:t>
+      </w:r>
+      <w:proofErr w:type="spellEnd"/>
+      <w:r>
+        <w:t xml:space="preserve"> 0.20etc</w:t>
+      </w:r>
+    </w:p>
+    <w:p/>
+    <w:p>
+      <w:r>
+        <w:t>0.20etc means show all the floating-point accuracy in your file. In this case they are all 0.20etc because 1/5 of the points fall in each square. If two points were in one square that square would have a value of 2/5 = 0.40etc.</w:t>
+      </w:r>
       <w:bookmarkStart w:id="0" w:name="_GoBack"/>
       <w:bookmarkEnd w:id="0"/>
     </w:p>
+    <w:p/>
+    <w:p>
+      <w:pPr>
+        <w:jc w:val="right"/>
+      </w:pPr>
+      <w:r>
+        <w:rPr>
+          <w:noProof/>
+        </w:rPr>
+        <w:drawing>
+          <wp:inline distT="0" distB="0" distL="0" distR="0" wp14:anchorId="5D350475" wp14:editId="4B0D4FEC">
+            <wp:extent cx="5026959" cy="4504055"/>
+            <wp:effectExtent l="0" t="0" r="27940" b="17145"/>
+            <wp:docPr id="1" name="Chart 1"/>
+            <wp:cNvGraphicFramePr/>
+            <a:graphic xmlns:a="http://schemas.openxmlformats.org/drawingml/2006/main">
+              <a:graphicData uri="http://schemas.openxmlformats.org/drawingml/2006/chart">
+                <c:chart xmlns:c="http://schemas.openxmlformats.org/drawingml/2006/chart" xmlns:r="http://schemas.openxmlformats.org/officeDocument/2006/relationships" r:id="rId7"/>
+              </a:graphicData>
+            </a:graphic>
+          </wp:inline>
+        </w:drawing>
+      </w:r>
+    </w:p>
     <w:sectPr>
       <w:pgSz w:w="11900" w:h="16840"/>
-      <w:pgMar w:top="709" w:right="1694" w:bottom="1440" w:left="1800" w:header="708" w:footer="708" w:gutter="0"/>
+      <w:pgMar w:top="709" w:right="1552" w:bottom="1440" w:left="1800" w:header="708" w:footer="708" w:gutter="0"/>
       <w:cols w:space="708"/>
       <w:docGrid w:linePitch="360"/>
     </w:sectPr>
@@ -1382,6 +2252,28 @@
       <w:szCs w:val="26"/>
     </w:rPr>
   </w:style>
+  <w:style w:type="paragraph" w:styleId="Heading3">
+    <w:name w:val="heading 3"/>
+    <w:basedOn w:val="Normal"/>
+    <w:next w:val="Normal"/>
+    <w:link w:val="Heading3Char"/>
+    <w:uiPriority w:val="9"/>
+    <w:unhideWhenUsed/>
+    <w:qFormat/>
+    <w:rsid w:val="00F77B21"/>
+    <w:pPr>
+      <w:keepNext/>
+      <w:keepLines/>
+      <w:spacing w:before="200"/>
+      <w:outlineLvl w:val="2"/>
+    </w:pPr>
+    <w:rPr>
+      <w:rFonts w:asciiTheme="majorHAnsi" w:eastAsiaTheme="majorEastAsia" w:hAnsiTheme="majorHAnsi" w:cstheme="majorBidi"/>
+      <w:b/>
+      <w:bCs/>
+      <w:color w:val="4F81BD" w:themeColor="accent1"/>
+    </w:rPr>
+  </w:style>
   <w:style w:type="character" w:default="1" w:styleId="DefaultParagraphFont">
     <w:name w:val="Default Paragraph Font"/>
     <w:uiPriority w:val="1"/>
@@ -1459,6 +2351,46 @@
     <w:rPr>
       <w:color w:val="0000FF" w:themeColor="hyperlink"/>
       <w:u w:val="single"/>
+    </w:rPr>
+  </w:style>
+  <w:style w:type="character" w:customStyle="1" w:styleId="Heading3Char">
+    <w:name w:val="Heading 3 Char"/>
+    <w:basedOn w:val="DefaultParagraphFont"/>
+    <w:link w:val="Heading3"/>
+    <w:uiPriority w:val="9"/>
+    <w:rsid w:val="00F77B21"/>
+    <w:rPr>
+      <w:rFonts w:asciiTheme="majorHAnsi" w:eastAsiaTheme="majorEastAsia" w:hAnsiTheme="majorHAnsi" w:cstheme="majorBidi"/>
+      <w:b/>
+      <w:bCs/>
+      <w:color w:val="4F81BD" w:themeColor="accent1"/>
+    </w:rPr>
+  </w:style>
+  <w:style w:type="paragraph" w:styleId="BalloonText">
+    <w:name w:val="Balloon Text"/>
+    <w:basedOn w:val="Normal"/>
+    <w:link w:val="BalloonTextChar"/>
+    <w:uiPriority w:val="99"/>
+    <w:semiHidden/>
+    <w:unhideWhenUsed/>
+    <w:rsid w:val="00A41920"/>
+    <w:rPr>
+      <w:rFonts w:ascii="Lucida Grande" w:hAnsi="Lucida Grande"/>
+      <w:sz w:val="18"/>
+      <w:szCs w:val="18"/>
+    </w:rPr>
+  </w:style>
+  <w:style w:type="character" w:customStyle="1" w:styleId="BalloonTextChar">
+    <w:name w:val="Balloon Text Char"/>
+    <w:basedOn w:val="DefaultParagraphFont"/>
+    <w:link w:val="BalloonText"/>
+    <w:uiPriority w:val="99"/>
+    <w:semiHidden/>
+    <w:rsid w:val="00A41920"/>
+    <w:rPr>
+      <w:rFonts w:ascii="Lucida Grande" w:hAnsi="Lucida Grande"/>
+      <w:sz w:val="18"/>
+      <w:szCs w:val="18"/>
     </w:rPr>
   </w:style>
 </w:styles>
@@ -1667,6 +2599,28 @@
       <w:szCs w:val="26"/>
     </w:rPr>
   </w:style>
+  <w:style w:type="paragraph" w:styleId="Heading3">
+    <w:name w:val="heading 3"/>
+    <w:basedOn w:val="Normal"/>
+    <w:next w:val="Normal"/>
+    <w:link w:val="Heading3Char"/>
+    <w:uiPriority w:val="9"/>
+    <w:unhideWhenUsed/>
+    <w:qFormat/>
+    <w:rsid w:val="00F77B21"/>
+    <w:pPr>
+      <w:keepNext/>
+      <w:keepLines/>
+      <w:spacing w:before="200"/>
+      <w:outlineLvl w:val="2"/>
+    </w:pPr>
+    <w:rPr>
+      <w:rFonts w:asciiTheme="majorHAnsi" w:eastAsiaTheme="majorEastAsia" w:hAnsiTheme="majorHAnsi" w:cstheme="majorBidi"/>
+      <w:b/>
+      <w:bCs/>
+      <w:color w:val="4F81BD" w:themeColor="accent1"/>
+    </w:rPr>
+  </w:style>
   <w:style w:type="character" w:default="1" w:styleId="DefaultParagraphFont">
     <w:name w:val="Default Paragraph Font"/>
     <w:uiPriority w:val="1"/>
@@ -1746,7 +2700,214 @@
       <w:u w:val="single"/>
     </w:rPr>
   </w:style>
+  <w:style w:type="character" w:customStyle="1" w:styleId="Heading3Char">
+    <w:name w:val="Heading 3 Char"/>
+    <w:basedOn w:val="DefaultParagraphFont"/>
+    <w:link w:val="Heading3"/>
+    <w:uiPriority w:val="9"/>
+    <w:rsid w:val="00F77B21"/>
+    <w:rPr>
+      <w:rFonts w:asciiTheme="majorHAnsi" w:eastAsiaTheme="majorEastAsia" w:hAnsiTheme="majorHAnsi" w:cstheme="majorBidi"/>
+      <w:b/>
+      <w:bCs/>
+      <w:color w:val="4F81BD" w:themeColor="accent1"/>
+    </w:rPr>
+  </w:style>
+  <w:style w:type="paragraph" w:styleId="BalloonText">
+    <w:name w:val="Balloon Text"/>
+    <w:basedOn w:val="Normal"/>
+    <w:link w:val="BalloonTextChar"/>
+    <w:uiPriority w:val="99"/>
+    <w:semiHidden/>
+    <w:unhideWhenUsed/>
+    <w:rsid w:val="00A41920"/>
+    <w:rPr>
+      <w:rFonts w:ascii="Lucida Grande" w:hAnsi="Lucida Grande"/>
+      <w:sz w:val="18"/>
+      <w:szCs w:val="18"/>
+    </w:rPr>
+  </w:style>
+  <w:style w:type="character" w:customStyle="1" w:styleId="BalloonTextChar">
+    <w:name w:val="Balloon Text Char"/>
+    <w:basedOn w:val="DefaultParagraphFont"/>
+    <w:link w:val="BalloonText"/>
+    <w:uiPriority w:val="99"/>
+    <w:semiHidden/>
+    <w:rsid w:val="00A41920"/>
+    <w:rPr>
+      <w:rFonts w:ascii="Lucida Grande" w:hAnsi="Lucida Grande"/>
+      <w:sz w:val="18"/>
+      <w:szCs w:val="18"/>
+    </w:rPr>
+  </w:style>
 </w:styles>
+</file>
+
+<file path=word/charts/chart1.xml><?xml version="1.0" encoding="utf-8"?>
+<c:chartSpace xmlns:c="http://schemas.openxmlformats.org/drawingml/2006/chart" xmlns:a="http://schemas.openxmlformats.org/drawingml/2006/main" xmlns:r="http://schemas.openxmlformats.org/officeDocument/2006/relationships">
+  <c:date1904 val="0"/>
+  <c:lang val="en-US"/>
+  <c:roundedCorners val="0"/>
+  <mc:AlternateContent xmlns:mc="http://schemas.openxmlformats.org/markup-compatibility/2006">
+    <mc:Choice xmlns:c14="http://schemas.microsoft.com/office/drawing/2007/8/2/chart" Requires="c14">
+      <c14:style val="118"/>
+    </mc:Choice>
+    <mc:Fallback>
+      <c:style val="18"/>
+    </mc:Fallback>
+  </mc:AlternateContent>
+  <c:chart>
+    <c:title>
+      <c:tx>
+        <c:rich>
+          <a:bodyPr/>
+          <a:lstStyle/>
+          <a:p>
+            <a:pPr>
+              <a:defRPr/>
+            </a:pPr>
+            <a:r>
+              <a:rPr lang="en-US"/>
+              <a:t>Example</a:t>
+            </a:r>
+            <a:r>
+              <a:rPr lang="en-US" baseline="0"/>
+              <a:t> Plot of Row12</a:t>
+            </a:r>
+            <a:endParaRPr lang="en-US"/>
+          </a:p>
+        </c:rich>
+      </c:tx>
+      <c:layout/>
+      <c:overlay val="0"/>
+    </c:title>
+    <c:autoTitleDeleted val="0"/>
+    <c:plotArea>
+      <c:layout/>
+      <c:scatterChart>
+        <c:scatterStyle val="lineMarker"/>
+        <c:varyColors val="0"/>
+        <c:ser>
+          <c:idx val="0"/>
+          <c:order val="0"/>
+          <c:tx>
+            <c:strRef>
+              <c:f>Sheet1!$B$1</c:f>
+              <c:strCache>
+                <c:ptCount val="1"/>
+                <c:pt idx="0">
+                  <c:v>b-values</c:v>
+                </c:pt>
+              </c:strCache>
+            </c:strRef>
+          </c:tx>
+          <c:spPr>
+            <a:ln w="47625">
+              <a:noFill/>
+            </a:ln>
+          </c:spPr>
+          <c:xVal>
+            <c:numRef>
+              <c:f>Sheet1!$A$2:$A$6</c:f>
+              <c:numCache>
+                <c:formatCode>0</c:formatCode>
+                <c:ptCount val="5"/>
+                <c:pt idx="0">
+                  <c:v>-16399.37615155995</c:v>
+                </c:pt>
+                <c:pt idx="1">
+                  <c:v>31439.61857600922</c:v>
+                </c:pt>
+                <c:pt idx="2">
+                  <c:v>-36639.78643053665</c:v>
+                </c:pt>
+                <c:pt idx="3">
+                  <c:v>16722.49654436563</c:v>
+                </c:pt>
+                <c:pt idx="4">
+                  <c:v>-41249.68375199442</c:v>
+                </c:pt>
+              </c:numCache>
+            </c:numRef>
+          </c:xVal>
+          <c:yVal>
+            <c:numRef>
+              <c:f>Sheet1!$B$2:$B$6</c:f>
+              <c:numCache>
+                <c:formatCode>0</c:formatCode>
+                <c:ptCount val="5"/>
+                <c:pt idx="0">
+                  <c:v>-28126.30760522928</c:v>
+                </c:pt>
+                <c:pt idx="1">
+                  <c:v>-43687.33504101302</c:v>
+                </c:pt>
+                <c:pt idx="2">
+                  <c:v>11355.18223342959</c:v>
+                </c:pt>
+                <c:pt idx="3">
+                  <c:v>29562.15205849316</c:v>
+                </c:pt>
+                <c:pt idx="4">
+                  <c:v>-32224.26240585884</c:v>
+                </c:pt>
+              </c:numCache>
+            </c:numRef>
+          </c:yVal>
+          <c:smooth val="0"/>
+        </c:ser>
+        <c:dLbls>
+          <c:showLegendKey val="0"/>
+          <c:showVal val="0"/>
+          <c:showCatName val="0"/>
+          <c:showSerName val="0"/>
+          <c:showPercent val="0"/>
+          <c:showBubbleSize val="0"/>
+        </c:dLbls>
+        <c:axId val="2133359688"/>
+        <c:axId val="2092413288"/>
+      </c:scatterChart>
+      <c:valAx>
+        <c:axId val="2133359688"/>
+        <c:scaling>
+          <c:orientation val="minMax"/>
+        </c:scaling>
+        <c:delete val="0"/>
+        <c:axPos val="b"/>
+        <c:majorGridlines/>
+        <c:numFmt formatCode="0" sourceLinked="1"/>
+        <c:majorTickMark val="out"/>
+        <c:minorTickMark val="none"/>
+        <c:tickLblPos val="nextTo"/>
+        <c:crossAx val="2092413288"/>
+        <c:crosses val="autoZero"/>
+        <c:crossBetween val="midCat"/>
+      </c:valAx>
+      <c:valAx>
+        <c:axId val="2092413288"/>
+        <c:scaling>
+          <c:orientation val="minMax"/>
+        </c:scaling>
+        <c:delete val="0"/>
+        <c:axPos val="l"/>
+        <c:majorGridlines/>
+        <c:numFmt formatCode="0" sourceLinked="1"/>
+        <c:majorTickMark val="out"/>
+        <c:minorTickMark val="none"/>
+        <c:tickLblPos val="nextTo"/>
+        <c:crossAx val="2133359688"/>
+        <c:crosses val="autoZero"/>
+        <c:crossBetween val="midCat"/>
+      </c:valAx>
+    </c:plotArea>
+    <c:plotVisOnly val="1"/>
+    <c:dispBlanksAs val="gap"/>
+    <c:showDLblsOverMax val="0"/>
+  </c:chart>
+  <c:externalData r:id="rId1">
+    <c:autoUpdate val="0"/>
+  </c:externalData>
+</c:chartSpace>
 </file>
 
 <file path=word/theme/theme1.xml><?xml version="1.0" encoding="utf-8"?>

</xml_diff>